<commit_message>
nmv 27 07 2025
</commit_message>
<xml_diff>
--- a/TS-Kramam/TS-1.2/TS 1.2 Malayalam Krama Paatam Corrections.docx
+++ b/TS-Kramam/TS-1.2/TS 1.2 Malayalam Krama Paatam Corrections.docx
@@ -14,6 +14,7 @@
           <w:u w:val="single"/>
         </w:rPr>
       </w:pPr>
+      <w:bookmarkStart w:id="0" w:name="_Hlk204200364"/>
       <w:r>
         <w:rPr>
           <w:b/>
@@ -102,7 +103,18 @@
           <w:szCs w:val="32"/>
           <w:u w:val="single"/>
         </w:rPr>
-        <w:t xml:space="preserve">Observed till </w:t>
+        <w:t xml:space="preserve">Observed </w:t>
+      </w:r>
+      <w:proofErr w:type="gramStart"/>
+      <w:r>
+        <w:rPr>
+          <w:b/>
+          <w:bCs/>
+          <w:sz w:val="32"/>
+          <w:szCs w:val="32"/>
+          <w:u w:val="single"/>
+        </w:rPr>
+        <w:t xml:space="preserve">till </w:t>
       </w:r>
       <w:r>
         <w:rPr>
@@ -115,6 +127,7 @@
         </w:rPr>
         <w:t>????</w:t>
       </w:r>
+      <w:proofErr w:type="gramEnd"/>
     </w:p>
     <w:p>
       <w:pPr>
@@ -1014,7 +1027,37 @@
                 <w:bCs/>
                 <w:sz w:val="28"/>
                 <w:szCs w:val="36"/>
-                <w:lang w:val="it-IT" w:bidi="ml-IN"/>
+                <w:lang w:val="en-IN" w:bidi="ml-IN"/>
+              </w:rPr>
+            </w:pPr>
+            <w:r>
+              <w:rPr>
+                <w:rFonts w:cs="Arial"/>
+                <w:b/>
+                <w:bCs/>
+                <w:sz w:val="28"/>
+                <w:szCs w:val="36"/>
+                <w:lang w:val="en-IN" w:bidi="ml-IN"/>
+              </w:rPr>
+              <w:t>Krama Vaakyam No. 12</w:t>
+            </w:r>
+          </w:p>
+          <w:p>
+            <w:pPr>
+              <w:widowControl w:val="0"/>
+              <w:tabs>
+                <w:tab w:val="left" w:pos="993"/>
+              </w:tabs>
+              <w:autoSpaceDE w:val="0"/>
+              <w:autoSpaceDN w:val="0"/>
+              <w:adjustRightInd w:val="0"/>
+              <w:spacing w:before="0" w:line="240" w:lineRule="auto"/>
+              <w:rPr>
+                <w:rFonts w:eastAsia="Times New Roman" w:cs="Arial"/>
+                <w:b/>
+                <w:sz w:val="32"/>
+                <w:szCs w:val="32"/>
+                <w:lang w:val="it-IT" w:eastAsia="en-IN" w:bidi="ml-IN"/>
               </w:rPr>
             </w:pPr>
             <w:r>
@@ -1026,7 +1069,7 @@
                 <w:szCs w:val="36"/>
                 <w:lang w:val="it-IT" w:bidi="ml-IN"/>
               </w:rPr>
-              <w:t xml:space="preserve">Krama Vaakyam No. </w:t>
+              <w:t xml:space="preserve">Panchaati No. </w:t>
             </w:r>
             <w:r>
               <w:rPr>
@@ -1037,47 +1080,6 @@
                 <w:szCs w:val="36"/>
                 <w:lang w:val="it-IT" w:bidi="ml-IN"/>
               </w:rPr>
-              <w:t>12</w:t>
-            </w:r>
-          </w:p>
-          <w:p>
-            <w:pPr>
-              <w:widowControl w:val="0"/>
-              <w:tabs>
-                <w:tab w:val="left" w:pos="993"/>
-              </w:tabs>
-              <w:autoSpaceDE w:val="0"/>
-              <w:autoSpaceDN w:val="0"/>
-              <w:adjustRightInd w:val="0"/>
-              <w:spacing w:before="0" w:line="240" w:lineRule="auto"/>
-              <w:rPr>
-                <w:rFonts w:eastAsia="Times New Roman" w:cs="Arial"/>
-                <w:b/>
-                <w:sz w:val="32"/>
-                <w:szCs w:val="32"/>
-                <w:lang w:val="it-IT" w:eastAsia="en-IN" w:bidi="ml-IN"/>
-              </w:rPr>
-            </w:pPr>
-            <w:r>
-              <w:rPr>
-                <w:rFonts w:cs="Arial"/>
-                <w:b/>
-                <w:bCs/>
-                <w:sz w:val="28"/>
-                <w:szCs w:val="36"/>
-                <w:lang w:val="it-IT" w:bidi="ml-IN"/>
-              </w:rPr>
-              <w:t xml:space="preserve">Panchaati No. </w:t>
-            </w:r>
-            <w:r>
-              <w:rPr>
-                <w:rFonts w:cs="Arial"/>
-                <w:b/>
-                <w:bCs/>
-                <w:sz w:val="28"/>
-                <w:szCs w:val="36"/>
-                <w:lang w:val="it-IT" w:bidi="ml-IN"/>
-              </w:rPr>
               <w:t>16</w:t>
             </w:r>
           </w:p>
@@ -1097,15 +1099,15 @@
                 <w:rFonts w:ascii="BRH Malayalam Extra" w:hAnsi="BRH Malayalam Extra" w:cs="BRH Malayalam Extra"/>
                 <w:sz w:val="40"/>
                 <w:szCs w:val="40"/>
-                <w:lang w:val="en-IN"/>
-              </w:rPr>
-            </w:pPr>
-            <w:r>
-              <w:rPr>
-                <w:rFonts w:ascii="BRH Malayalam Extra" w:hAnsi="BRH Malayalam Extra" w:cs="BRH Malayalam Extra"/>
-                <w:sz w:val="40"/>
-                <w:szCs w:val="40"/>
-                <w:lang w:val="en-IN"/>
+                <w:lang w:val="it-IT"/>
+              </w:rPr>
+            </w:pPr>
+            <w:r>
+              <w:rPr>
+                <w:rFonts w:ascii="BRH Malayalam Extra" w:hAnsi="BRH Malayalam Extra" w:cs="BRH Malayalam Extra"/>
+                <w:sz w:val="40"/>
+                <w:szCs w:val="40"/>
+                <w:lang w:val="it-IT"/>
               </w:rPr>
               <w:t>D</w:t>
             </w:r>
@@ -1114,16 +1116,16 @@
                 <w:rFonts w:ascii="BRH Malayalam Extra" w:hAnsi="BRH Malayalam Extra" w:cs="BRH Malayalam Extra"/>
                 <w:sz w:val="32"/>
                 <w:szCs w:val="40"/>
-                <w:lang w:val="en-IN"/>
-              </w:rPr>
-              <w:t>–</w:t>
-            </w:r>
-            <w:r>
-              <w:rPr>
-                <w:rFonts w:ascii="BRH Malayalam Extra" w:hAnsi="BRH Malayalam Extra" w:cs="BRH Malayalam Extra"/>
-                <w:sz w:val="40"/>
-                <w:szCs w:val="40"/>
-                <w:lang w:val="en-IN"/>
+                <w:lang w:val="it-IT"/>
+              </w:rPr>
+              <w:t>–</w:t>
+            </w:r>
+            <w:r>
+              <w:rPr>
+                <w:rFonts w:ascii="BRH Malayalam Extra" w:hAnsi="BRH Malayalam Extra" w:cs="BRH Malayalam Extra"/>
+                <w:sz w:val="40"/>
+                <w:szCs w:val="40"/>
+                <w:lang w:val="it-IT"/>
               </w:rPr>
               <w:t xml:space="preserve"> ZõI | </w:t>
             </w:r>
@@ -1133,7 +1135,7 @@
                 <w:sz w:val="40"/>
                 <w:szCs w:val="40"/>
                 <w:highlight w:val="yellow"/>
-                <w:lang w:val="en-IN"/>
+                <w:lang w:val="it-IT"/>
               </w:rPr>
               <w:t>Zõ</w:t>
             </w:r>
@@ -1143,7 +1145,7 @@
                 <w:sz w:val="32"/>
                 <w:szCs w:val="40"/>
                 <w:highlight w:val="yellow"/>
-                <w:lang w:val="en-IN"/>
+                <w:lang w:val="it-IT"/>
               </w:rPr>
               <w:t>–</w:t>
             </w:r>
@@ -1153,7 +1155,7 @@
                 <w:sz w:val="40"/>
                 <w:szCs w:val="40"/>
                 <w:highlight w:val="yellow"/>
-                <w:lang w:val="en-IN"/>
+                <w:lang w:val="it-IT"/>
               </w:rPr>
               <w:t>I</w:t>
             </w:r>
@@ -1162,7 +1164,7 @@
                 <w:rFonts w:ascii="BRH Malayalam Extra" w:hAnsi="BRH Malayalam Extra" w:cs="BRH Malayalam Extra"/>
                 <w:sz w:val="40"/>
                 <w:szCs w:val="40"/>
-                <w:lang w:val="en-IN"/>
+                <w:lang w:val="it-IT"/>
               </w:rPr>
               <w:t xml:space="preserve"> Rx</w:t>
             </w:r>
@@ -1171,16 +1173,16 @@
                 <w:rFonts w:ascii="BRH Malayalam Extra" w:hAnsi="BRH Malayalam Extra" w:cs="BRH Malayalam Extra"/>
                 <w:sz w:val="32"/>
                 <w:szCs w:val="40"/>
-                <w:lang w:val="en-IN"/>
-              </w:rPr>
-              <w:t>–</w:t>
-            </w:r>
-            <w:r>
-              <w:rPr>
-                <w:rFonts w:ascii="BRH Malayalam Extra" w:hAnsi="BRH Malayalam Extra" w:cs="BRH Malayalam Extra"/>
-                <w:sz w:val="40"/>
-                <w:szCs w:val="40"/>
-                <w:lang w:val="en-IN"/>
+                <w:lang w:val="it-IT"/>
+              </w:rPr>
+              <w:t>–</w:t>
+            </w:r>
+            <w:r>
+              <w:rPr>
+                <w:rFonts w:ascii="BRH Malayalam Extra" w:hAnsi="BRH Malayalam Extra" w:cs="BRH Malayalam Extra"/>
+                <w:sz w:val="40"/>
+                <w:szCs w:val="40"/>
+                <w:lang w:val="it-IT"/>
               </w:rPr>
               <w:t>Z¥p—bsI |</w:t>
             </w:r>
@@ -1201,15 +1203,15 @@
                 <w:rFonts w:ascii="BRH Malayalam Extra" w:hAnsi="BRH Malayalam Extra" w:cs="BRH Malayalam Extra"/>
                 <w:sz w:val="40"/>
                 <w:szCs w:val="40"/>
-                <w:lang w:val="en-IN"/>
-              </w:rPr>
-            </w:pPr>
-            <w:r>
-              <w:rPr>
-                <w:rFonts w:ascii="BRH Malayalam Extra" w:hAnsi="BRH Malayalam Extra" w:cs="BRH Malayalam Extra"/>
-                <w:sz w:val="40"/>
-                <w:szCs w:val="40"/>
-                <w:lang w:val="en-IN"/>
+                <w:lang w:val="it-IT"/>
+              </w:rPr>
+            </w:pPr>
+            <w:r>
+              <w:rPr>
+                <w:rFonts w:ascii="BRH Malayalam Extra" w:hAnsi="BRH Malayalam Extra" w:cs="BRH Malayalam Extra"/>
+                <w:sz w:val="40"/>
+                <w:szCs w:val="40"/>
+                <w:lang w:val="it-IT"/>
               </w:rPr>
               <w:t>D</w:t>
             </w:r>
@@ -1218,16 +1220,16 @@
                 <w:rFonts w:ascii="BRH Malayalam Extra" w:hAnsi="BRH Malayalam Extra" w:cs="BRH Malayalam Extra"/>
                 <w:sz w:val="32"/>
                 <w:szCs w:val="40"/>
-                <w:lang w:val="en-IN"/>
-              </w:rPr>
-              <w:t>–</w:t>
-            </w:r>
-            <w:r>
-              <w:rPr>
-                <w:rFonts w:ascii="BRH Malayalam Extra" w:hAnsi="BRH Malayalam Extra" w:cs="BRH Malayalam Extra"/>
-                <w:sz w:val="40"/>
-                <w:szCs w:val="40"/>
-                <w:lang w:val="en-IN"/>
+                <w:lang w:val="it-IT"/>
+              </w:rPr>
+              <w:t>–</w:t>
+            </w:r>
+            <w:r>
+              <w:rPr>
+                <w:rFonts w:ascii="BRH Malayalam Extra" w:hAnsi="BRH Malayalam Extra" w:cs="BRH Malayalam Extra"/>
+                <w:sz w:val="40"/>
+                <w:szCs w:val="40"/>
+                <w:lang w:val="it-IT"/>
               </w:rPr>
               <w:t xml:space="preserve"> ZõI | </w:t>
             </w:r>
@@ -1237,7 +1239,7 @@
                 <w:sz w:val="40"/>
                 <w:szCs w:val="40"/>
                 <w:highlight w:val="green"/>
-                <w:lang w:val="en-IN"/>
+                <w:lang w:val="it-IT"/>
               </w:rPr>
               <w:t>ZõI</w:t>
             </w:r>
@@ -1246,7 +1248,7 @@
                 <w:rFonts w:ascii="BRH Malayalam Extra" w:hAnsi="BRH Malayalam Extra" w:cs="BRH Malayalam Extra"/>
                 <w:sz w:val="40"/>
                 <w:szCs w:val="40"/>
-                <w:lang w:val="en-IN"/>
+                <w:lang w:val="it-IT"/>
               </w:rPr>
               <w:t xml:space="preserve"> Rx</w:t>
             </w:r>
@@ -1255,92 +1257,24 @@
                 <w:rFonts w:ascii="BRH Malayalam Extra" w:hAnsi="BRH Malayalam Extra" w:cs="BRH Malayalam Extra"/>
                 <w:sz w:val="32"/>
                 <w:szCs w:val="40"/>
-                <w:lang w:val="en-IN"/>
-              </w:rPr>
-              <w:t>–</w:t>
-            </w:r>
-            <w:r>
-              <w:rPr>
-                <w:rFonts w:ascii="BRH Malayalam Extra" w:hAnsi="BRH Malayalam Extra" w:cs="BRH Malayalam Extra"/>
-                <w:sz w:val="40"/>
-                <w:szCs w:val="40"/>
-                <w:lang w:val="en-IN"/>
+                <w:lang w:val="it-IT"/>
+              </w:rPr>
+              <w:t>–</w:t>
+            </w:r>
+            <w:r>
+              <w:rPr>
+                <w:rFonts w:ascii="BRH Malayalam Extra" w:hAnsi="BRH Malayalam Extra" w:cs="BRH Malayalam Extra"/>
+                <w:sz w:val="40"/>
+                <w:szCs w:val="40"/>
+                <w:lang w:val="it-IT"/>
               </w:rPr>
               <w:t>Z¥p—bsI |</w:t>
             </w:r>
-          </w:p>
-        </w:tc>
-      </w:tr>
-      <w:tr>
-        <w:trPr>
-          <w:trHeight w:val="1542"/>
-        </w:trPr>
-        <w:tc>
-          <w:tcPr>
-            <w:tcW w:w="4048" w:type="dxa"/>
-          </w:tcPr>
-          <w:p>
-            <w:pPr>
-              <w:widowControl w:val="0"/>
-              <w:tabs>
-                <w:tab w:val="left" w:pos="993"/>
-              </w:tabs>
-              <w:autoSpaceDE w:val="0"/>
-              <w:autoSpaceDN w:val="0"/>
-              <w:adjustRightInd w:val="0"/>
-              <w:spacing w:before="0" w:line="240" w:lineRule="auto"/>
-              <w:rPr>
-                <w:rFonts w:eastAsia="Times New Roman" w:cs="Arial"/>
-                <w:b/>
-                <w:sz w:val="32"/>
-                <w:szCs w:val="32"/>
-                <w:lang w:val="en-IN" w:eastAsia="en-IN" w:bidi="ml-IN"/>
-              </w:rPr>
-            </w:pPr>
-          </w:p>
-        </w:tc>
-        <w:tc>
-          <w:tcPr>
-            <w:tcW w:w="4819" w:type="dxa"/>
-          </w:tcPr>
-          <w:p>
-            <w:pPr>
-              <w:widowControl w:val="0"/>
-              <w:autoSpaceDE w:val="0"/>
-              <w:autoSpaceDN w:val="0"/>
-              <w:adjustRightInd w:val="0"/>
-              <w:spacing w:before="0" w:line="240" w:lineRule="auto"/>
-              <w:rPr>
-                <w:rFonts w:ascii="BRH Malayalam Extra" w:hAnsi="BRH Malayalam Extra" w:cs="BRH Malayalam Extra"/>
-                <w:sz w:val="40"/>
-                <w:szCs w:val="40"/>
-                <w:lang w:val="en-IN"/>
-              </w:rPr>
-            </w:pPr>
-          </w:p>
-        </w:tc>
-        <w:tc>
-          <w:tcPr>
-            <w:tcW w:w="5103" w:type="dxa"/>
-          </w:tcPr>
-          <w:p>
-            <w:pPr>
-              <w:widowControl w:val="0"/>
-              <w:autoSpaceDE w:val="0"/>
-              <w:autoSpaceDN w:val="0"/>
-              <w:adjustRightInd w:val="0"/>
-              <w:spacing w:before="0" w:line="240" w:lineRule="auto"/>
-              <w:rPr>
-                <w:rFonts w:ascii="BRH Malayalam Extra" w:hAnsi="BRH Malayalam Extra" w:cs="BRH Malayalam Extra"/>
-                <w:sz w:val="40"/>
-                <w:szCs w:val="40"/>
-                <w:lang w:val="en-IN"/>
-              </w:rPr>
-            </w:pPr>
           </w:p>
         </w:tc>
       </w:tr>
     </w:tbl>
+    <w:bookmarkEnd w:id="0"/>
     <w:p>
       <w:pPr>
         <w:spacing w:before="0" w:line="240" w:lineRule="auto"/>
@@ -1449,7 +1383,6 @@
           <w:szCs w:val="32"/>
           <w:u w:val="single"/>
         </w:rPr>
-        <w:lastRenderedPageBreak/>
         <w:t xml:space="preserve">TS </w:t>
       </w:r>
       <w:r>
@@ -1729,6 +1662,7 @@
                 <w:szCs w:val="36"/>
                 <w:lang w:bidi="ml-IN"/>
               </w:rPr>
+              <w:lastRenderedPageBreak/>
               <w:t>None</w:t>
             </w:r>
           </w:p>
@@ -2594,7 +2528,6 @@
                 <w:sz w:val="40"/>
                 <w:szCs w:val="40"/>
               </w:rPr>
-              <w:lastRenderedPageBreak/>
               <w:t>¥b</w:t>
             </w:r>
             <w:r>
@@ -2651,7 +2584,6 @@
                 <w:szCs w:val="40"/>
                 <w:highlight w:val="yellow"/>
               </w:rPr>
-              <w:lastRenderedPageBreak/>
               <w:t>p</w:t>
             </w:r>
             <w:r>
@@ -2727,7 +2659,6 @@
                 <w:sz w:val="40"/>
                 <w:szCs w:val="40"/>
               </w:rPr>
-              <w:lastRenderedPageBreak/>
               <w:t>¥b</w:t>
             </w:r>
             <w:r>
@@ -2783,7 +2714,6 @@
                 <w:szCs w:val="40"/>
                 <w:highlight w:val="green"/>
               </w:rPr>
-              <w:lastRenderedPageBreak/>
               <w:t>p</w:t>
             </w:r>
             <w:r>
@@ -2860,7 +2790,6 @@
                 <w:szCs w:val="32"/>
                 <w:lang w:val="en-IN" w:eastAsia="en-IN" w:bidi="ml-IN"/>
               </w:rPr>
-              <w:lastRenderedPageBreak/>
               <w:t>T.S.1.2.9.1 - Kramam</w:t>
             </w:r>
           </w:p>
@@ -3137,6 +3066,7 @@
                 <w:szCs w:val="32"/>
                 <w:lang w:val="en-IN" w:eastAsia="en-IN" w:bidi="ml-IN"/>
               </w:rPr>
+              <w:lastRenderedPageBreak/>
               <w:t>T.S.1.2.10.1 - Kramam</w:t>
             </w:r>
           </w:p>
@@ -3302,7 +3232,16 @@
                 <w:sz w:val="40"/>
                 <w:szCs w:val="40"/>
               </w:rPr>
-              <w:t>bxp§.</w:t>
+              <w:t>bxp</w:t>
+            </w:r>
+            <w:proofErr w:type="gramStart"/>
+            <w:r>
+              <w:rPr>
+                <w:rFonts w:ascii="BRH Malayalam Extra" w:hAnsi="BRH Malayalam Extra" w:cs="BRH Malayalam Extra"/>
+                <w:sz w:val="40"/>
+                <w:szCs w:val="40"/>
+              </w:rPr>
+              <w:t>§.</w:t>
             </w:r>
             <w:r>
               <w:rPr>
@@ -3313,13 +3252,32 @@
               </w:rPr>
               <w:t>Ë</w:t>
             </w:r>
-            <w:r>
-              <w:rPr>
-                <w:rFonts w:ascii="BRH Malayalam Extra" w:hAnsi="BRH Malayalam Extra" w:cs="BRH Malayalam Extra"/>
-                <w:sz w:val="40"/>
-                <w:szCs w:val="40"/>
-              </w:rPr>
-              <w:t xml:space="preserve"> CZy— kxj¥sðxr - bxp§.¥Ë˜ | </w:t>
+            <w:proofErr w:type="gramEnd"/>
+            <w:r>
+              <w:rPr>
+                <w:rFonts w:ascii="BRH Malayalam Extra" w:hAnsi="BRH Malayalam Extra" w:cs="BRH Malayalam Extra"/>
+                <w:sz w:val="40"/>
+                <w:szCs w:val="40"/>
+              </w:rPr>
+              <w:t xml:space="preserve"> CZy— kxj¥sðxr - bxp</w:t>
+            </w:r>
+            <w:proofErr w:type="gramStart"/>
+            <w:r>
+              <w:rPr>
+                <w:rFonts w:ascii="BRH Malayalam Extra" w:hAnsi="BRH Malayalam Extra" w:cs="BRH Malayalam Extra"/>
+                <w:sz w:val="40"/>
+                <w:szCs w:val="40"/>
+              </w:rPr>
+              <w:t>§.¥</w:t>
+            </w:r>
+            <w:proofErr w:type="gramEnd"/>
+            <w:r>
+              <w:rPr>
+                <w:rFonts w:ascii="BRH Malayalam Extra" w:hAnsi="BRH Malayalam Extra" w:cs="BRH Malayalam Extra"/>
+                <w:sz w:val="40"/>
+                <w:szCs w:val="40"/>
+              </w:rPr>
+              <w:t xml:space="preserve">Ë˜ | </w:t>
             </w:r>
           </w:p>
         </w:tc>
@@ -3411,7 +3369,16 @@
                 <w:sz w:val="40"/>
                 <w:szCs w:val="40"/>
               </w:rPr>
-              <w:t>bxp§.</w:t>
+              <w:t>bxp</w:t>
+            </w:r>
+            <w:proofErr w:type="gramStart"/>
+            <w:r>
+              <w:rPr>
+                <w:rFonts w:ascii="BRH Malayalam Extra" w:hAnsi="BRH Malayalam Extra" w:cs="BRH Malayalam Extra"/>
+                <w:sz w:val="40"/>
+                <w:szCs w:val="40"/>
+              </w:rPr>
+              <w:t>§.</w:t>
             </w:r>
             <w:r>
               <w:rPr>
@@ -3422,21 +3389,40 @@
               </w:rPr>
               <w:t>Ë</w:t>
             </w:r>
-            <w:r>
-              <w:rPr>
-                <w:rFonts w:ascii="BRH Malayalam Extra" w:hAnsi="BRH Malayalam Extra" w:cs="BRH Malayalam Extra"/>
-                <w:sz w:val="32"/>
-                <w:szCs w:val="40"/>
-              </w:rPr>
-              <w:t>–</w:t>
-            </w:r>
-            <w:r>
-              <w:rPr>
-                <w:rFonts w:ascii="BRH Malayalam Extra" w:hAnsi="BRH Malayalam Extra" w:cs="BRH Malayalam Extra"/>
-                <w:sz w:val="40"/>
-                <w:szCs w:val="40"/>
-              </w:rPr>
-              <w:t xml:space="preserve"> CZy— kxj¥sðxr - bxp§.¥Ë˜ |</w:t>
+            <w:proofErr w:type="gramEnd"/>
+            <w:r>
+              <w:rPr>
+                <w:rFonts w:ascii="BRH Malayalam Extra" w:hAnsi="BRH Malayalam Extra" w:cs="BRH Malayalam Extra"/>
+                <w:sz w:val="32"/>
+                <w:szCs w:val="40"/>
+              </w:rPr>
+              <w:t>–</w:t>
+            </w:r>
+            <w:r>
+              <w:rPr>
+                <w:rFonts w:ascii="BRH Malayalam Extra" w:hAnsi="BRH Malayalam Extra" w:cs="BRH Malayalam Extra"/>
+                <w:sz w:val="40"/>
+                <w:szCs w:val="40"/>
+              </w:rPr>
+              <w:t xml:space="preserve"> CZy— kxj¥sðxr - bxp</w:t>
+            </w:r>
+            <w:proofErr w:type="gramStart"/>
+            <w:r>
+              <w:rPr>
+                <w:rFonts w:ascii="BRH Malayalam Extra" w:hAnsi="BRH Malayalam Extra" w:cs="BRH Malayalam Extra"/>
+                <w:sz w:val="40"/>
+                <w:szCs w:val="40"/>
+              </w:rPr>
+              <w:t>§.¥</w:t>
+            </w:r>
+            <w:proofErr w:type="gramEnd"/>
+            <w:r>
+              <w:rPr>
+                <w:rFonts w:ascii="BRH Malayalam Extra" w:hAnsi="BRH Malayalam Extra" w:cs="BRH Malayalam Extra"/>
+                <w:sz w:val="40"/>
+                <w:szCs w:val="40"/>
+              </w:rPr>
+              <w:t>Ë˜ |</w:t>
             </w:r>
           </w:p>
         </w:tc>
@@ -4699,7 +4685,6 @@
           <w:szCs w:val="40"/>
           <w:lang w:val="en-IN" w:eastAsia="en-IN"/>
         </w:rPr>
-        <w:lastRenderedPageBreak/>
         <w:t xml:space="preserve">"qï" </w:t>
       </w:r>
       <w:r>
@@ -4708,7 +4693,16 @@
           <w:bCs/>
           <w:sz w:val="32"/>
         </w:rPr>
-        <w:t>replaced with</w:t>
+        <w:t xml:space="preserve">replaced </w:t>
+      </w:r>
+      <w:proofErr w:type="gramStart"/>
+      <w:r>
+        <w:rPr>
+          <w:b/>
+          <w:bCs/>
+          <w:sz w:val="32"/>
+        </w:rPr>
+        <w:t>with</w:t>
       </w:r>
       <w:r>
         <w:rPr>
@@ -4726,7 +4720,27 @@
           <w:szCs w:val="40"/>
           <w:lang w:val="en-IN" w:eastAsia="en-IN"/>
         </w:rPr>
-        <w:t xml:space="preserve">"q§T"  </w:t>
+        <w:t>"</w:t>
+      </w:r>
+      <w:proofErr w:type="gramEnd"/>
+      <w:r>
+        <w:rPr>
+          <w:rFonts w:ascii="BRH Malayalam" w:hAnsi="BRH Malayalam" w:cs="BRH Malayalam"/>
+          <w:sz w:val="40"/>
+          <w:szCs w:val="40"/>
+          <w:lang w:val="en-IN" w:eastAsia="en-IN"/>
+        </w:rPr>
+        <w:t>q§T</w:t>
+      </w:r>
+      <w:proofErr w:type="gramStart"/>
+      <w:r>
+        <w:rPr>
+          <w:rFonts w:ascii="BRH Malayalam" w:hAnsi="BRH Malayalam" w:cs="BRH Malayalam"/>
+          <w:sz w:val="40"/>
+          <w:szCs w:val="40"/>
+          <w:lang w:val="en-IN" w:eastAsia="en-IN"/>
+        </w:rPr>
+        <w:t xml:space="preserve">"  </w:t>
       </w:r>
       <w:r>
         <w:rPr>
@@ -4734,7 +4748,16 @@
           <w:bCs/>
           <w:sz w:val="32"/>
         </w:rPr>
-        <w:t>wherever applicable</w:t>
+        <w:t>wherever</w:t>
+      </w:r>
+      <w:proofErr w:type="gramEnd"/>
+      <w:r>
+        <w:rPr>
+          <w:b/>
+          <w:bCs/>
+          <w:sz w:val="32"/>
+        </w:rPr>
+        <w:t xml:space="preserve"> applicable</w:t>
       </w:r>
     </w:p>
     <w:p>
@@ -4877,6 +4900,7 @@
                 <w:sz w:val="32"/>
                 <w:szCs w:val="32"/>
               </w:rPr>
+              <w:lastRenderedPageBreak/>
               <w:t>Section, Paragraph</w:t>
             </w:r>
           </w:p>
@@ -5608,6 +5632,7 @@
               </w:rPr>
               <w:t xml:space="preserve"> </w:t>
             </w:r>
+            <w:proofErr w:type="gramStart"/>
             <w:r>
               <w:rPr>
                 <w:rFonts w:cs="Arial"/>
@@ -5633,6 +5658,7 @@
               </w:rPr>
               <w:t>B</w:t>
             </w:r>
+            <w:proofErr w:type="gramEnd"/>
             <w:r>
               <w:rPr>
                 <w:rFonts w:ascii="Times New Roman" w:hAnsi="Times New Roman" w:cs="Times New Roman"/>
@@ -6161,7 +6187,6 @@
                 <w:szCs w:val="32"/>
                 <w:lang w:val="en-IN" w:eastAsia="en-IN" w:bidi="ml-IN"/>
               </w:rPr>
-              <w:lastRenderedPageBreak/>
               <w:t>T.S.1.2.8.1 - Kramam</w:t>
             </w:r>
           </w:p>
@@ -6382,6 +6407,7 @@
                 <w:sz w:val="40"/>
                 <w:szCs w:val="40"/>
               </w:rPr>
+              <w:lastRenderedPageBreak/>
               <w:t xml:space="preserve">s¥bx—„sy | </w:t>
             </w:r>
           </w:p>
@@ -6770,7 +6796,43 @@
                 <w:sz w:val="32"/>
                 <w:szCs w:val="32"/>
               </w:rPr>
-              <w:t xml:space="preserve">(the separator “-“ deleted. </w:t>
+              <w:t>(</w:t>
+            </w:r>
+            <w:proofErr w:type="gramStart"/>
+            <w:r>
+              <w:rPr>
+                <w:rFonts w:cs="Arial"/>
+                <w:sz w:val="32"/>
+                <w:szCs w:val="32"/>
+              </w:rPr>
+              <w:t>the</w:t>
+            </w:r>
+            <w:proofErr w:type="gramEnd"/>
+            <w:r>
+              <w:rPr>
+                <w:rFonts w:cs="Arial"/>
+                <w:sz w:val="32"/>
+                <w:szCs w:val="32"/>
+              </w:rPr>
+              <w:t xml:space="preserve"> separator “</w:t>
+            </w:r>
+            <w:proofErr w:type="gramStart"/>
+            <w:r>
+              <w:rPr>
+                <w:rFonts w:cs="Arial"/>
+                <w:sz w:val="32"/>
+                <w:szCs w:val="32"/>
+              </w:rPr>
+              <w:t>-“ deleted</w:t>
+            </w:r>
+            <w:proofErr w:type="gramEnd"/>
+            <w:r>
+              <w:rPr>
+                <w:rFonts w:cs="Arial"/>
+                <w:sz w:val="32"/>
+                <w:szCs w:val="32"/>
+              </w:rPr>
+              <w:t xml:space="preserve">. </w:t>
             </w:r>
           </w:p>
           <w:p>
@@ -7706,7 +7768,6 @@
                 <w:szCs w:val="32"/>
                 <w:lang w:val="en-IN" w:eastAsia="en-IN" w:bidi="ml-IN"/>
               </w:rPr>
-              <w:lastRenderedPageBreak/>
               <w:t>T.S.1.2.14.4 - Kramam</w:t>
             </w:r>
           </w:p>
@@ -8185,6 +8246,7 @@
           <w:szCs w:val="32"/>
           <w:u w:val="single"/>
         </w:rPr>
+        <w:lastRenderedPageBreak/>
         <w:t>==================</w:t>
       </w:r>
     </w:p>

</xml_diff>

<commit_message>
nmv 14 12 2025
</commit_message>
<xml_diff>
--- a/TS-Kramam/TS-1.2/TS 1.2 Malayalam Krama Paatam Corrections.docx
+++ b/TS-Kramam/TS-1.2/TS 1.2 Malayalam Krama Paatam Corrections.docx
@@ -103,18 +103,7 @@
           <w:szCs w:val="32"/>
           <w:u w:val="single"/>
         </w:rPr>
-        <w:t xml:space="preserve">Observed </w:t>
-      </w:r>
-      <w:proofErr w:type="gramStart"/>
-      <w:r>
-        <w:rPr>
-          <w:b/>
-          <w:bCs/>
-          <w:sz w:val="32"/>
-          <w:szCs w:val="32"/>
-          <w:u w:val="single"/>
-        </w:rPr>
-        <w:t xml:space="preserve">till </w:t>
+        <w:t xml:space="preserve">Observed till </w:t>
       </w:r>
       <w:r>
         <w:rPr>
@@ -127,7 +116,6 @@
         </w:rPr>
         <w:t>????</w:t>
       </w:r>
-      <w:proofErr w:type="gramEnd"/>
     </w:p>
     <w:p>
       <w:pPr>
@@ -1269,6 +1257,329 @@
                 <w:lang w:val="it-IT"/>
               </w:rPr>
               <w:t>Z¥p—bsI |</w:t>
+            </w:r>
+          </w:p>
+        </w:tc>
+      </w:tr>
+      <w:tr>
+        <w:trPr>
+          <w:trHeight w:val="1411"/>
+        </w:trPr>
+        <w:tc>
+          <w:tcPr>
+            <w:tcW w:w="4048" w:type="dxa"/>
+          </w:tcPr>
+          <w:p>
+            <w:pPr>
+              <w:widowControl w:val="0"/>
+              <w:tabs>
+                <w:tab w:val="left" w:pos="993"/>
+              </w:tabs>
+              <w:autoSpaceDE w:val="0"/>
+              <w:autoSpaceDN w:val="0"/>
+              <w:adjustRightInd w:val="0"/>
+              <w:spacing w:before="0" w:line="240" w:lineRule="auto"/>
+              <w:rPr>
+                <w:rFonts w:eastAsia="Times New Roman" w:cs="Arial"/>
+                <w:b/>
+                <w:sz w:val="32"/>
+                <w:szCs w:val="32"/>
+                <w:lang w:val="en-IN" w:eastAsia="en-IN" w:bidi="ml-IN"/>
+              </w:rPr>
+            </w:pPr>
+            <w:r>
+              <w:rPr>
+                <w:rFonts w:eastAsia="Times New Roman" w:cs="Arial"/>
+                <w:b/>
+                <w:sz w:val="32"/>
+                <w:szCs w:val="32"/>
+                <w:lang w:val="en-IN" w:eastAsia="en-IN" w:bidi="ml-IN"/>
+              </w:rPr>
+              <w:t>T.S.1.2.</w:t>
+            </w:r>
+            <w:r>
+              <w:rPr>
+                <w:rFonts w:eastAsia="Times New Roman" w:cs="Arial"/>
+                <w:b/>
+                <w:sz w:val="32"/>
+                <w:szCs w:val="32"/>
+                <w:lang w:val="en-IN" w:eastAsia="en-IN" w:bidi="ml-IN"/>
+              </w:rPr>
+              <w:t>14</w:t>
+            </w:r>
+            <w:r>
+              <w:rPr>
+                <w:rFonts w:eastAsia="Times New Roman" w:cs="Arial"/>
+                <w:b/>
+                <w:sz w:val="32"/>
+                <w:szCs w:val="32"/>
+                <w:lang w:val="en-IN" w:eastAsia="en-IN" w:bidi="ml-IN"/>
+              </w:rPr>
+              <w:t>.2</w:t>
+            </w:r>
+            <w:r>
+              <w:rPr>
+                <w:rFonts w:eastAsia="Times New Roman" w:cs="Arial"/>
+                <w:b/>
+                <w:sz w:val="32"/>
+                <w:szCs w:val="32"/>
+                <w:lang w:val="en-IN" w:eastAsia="en-IN" w:bidi="ml-IN"/>
+              </w:rPr>
+              <w:t xml:space="preserve"> - Kramam</w:t>
+            </w:r>
+          </w:p>
+          <w:p>
+            <w:pPr>
+              <w:widowControl w:val="0"/>
+              <w:autoSpaceDE w:val="0"/>
+              <w:autoSpaceDN w:val="0"/>
+              <w:adjustRightInd w:val="0"/>
+              <w:spacing w:before="0" w:line="240" w:lineRule="auto"/>
+              <w:rPr>
+                <w:rFonts w:cs="Arial"/>
+                <w:b/>
+                <w:bCs/>
+                <w:sz w:val="28"/>
+                <w:szCs w:val="36"/>
+                <w:lang w:val="it-IT" w:bidi="ml-IN"/>
+              </w:rPr>
+            </w:pPr>
+            <w:r>
+              <w:rPr>
+                <w:rFonts w:cs="Arial"/>
+                <w:b/>
+                <w:bCs/>
+                <w:sz w:val="28"/>
+                <w:szCs w:val="36"/>
+                <w:lang w:val="it-IT" w:bidi="ml-IN"/>
+              </w:rPr>
+              <w:t xml:space="preserve">Krama Vaakyam No. </w:t>
+            </w:r>
+            <w:r>
+              <w:rPr>
+                <w:rFonts w:cs="Arial"/>
+                <w:b/>
+                <w:bCs/>
+                <w:sz w:val="28"/>
+                <w:szCs w:val="36"/>
+                <w:lang w:val="it-IT" w:bidi="ml-IN"/>
+              </w:rPr>
+              <w:t>40</w:t>
+            </w:r>
+          </w:p>
+          <w:p>
+            <w:pPr>
+              <w:widowControl w:val="0"/>
+              <w:tabs>
+                <w:tab w:val="left" w:pos="993"/>
+              </w:tabs>
+              <w:autoSpaceDE w:val="0"/>
+              <w:autoSpaceDN w:val="0"/>
+              <w:adjustRightInd w:val="0"/>
+              <w:spacing w:before="0" w:line="240" w:lineRule="auto"/>
+              <w:rPr>
+                <w:rFonts w:eastAsia="Times New Roman" w:cs="Arial"/>
+                <w:b/>
+                <w:sz w:val="32"/>
+                <w:szCs w:val="32"/>
+                <w:lang w:val="it-IT" w:eastAsia="en-IN" w:bidi="ml-IN"/>
+              </w:rPr>
+            </w:pPr>
+            <w:r>
+              <w:rPr>
+                <w:rFonts w:cs="Arial"/>
+                <w:b/>
+                <w:bCs/>
+                <w:sz w:val="28"/>
+                <w:szCs w:val="36"/>
+                <w:lang w:val="it-IT" w:bidi="ml-IN"/>
+              </w:rPr>
+              <w:t xml:space="preserve">Panchaati No. </w:t>
+            </w:r>
+            <w:r>
+              <w:rPr>
+                <w:rFonts w:cs="Arial"/>
+                <w:b/>
+                <w:bCs/>
+                <w:sz w:val="28"/>
+                <w:szCs w:val="36"/>
+                <w:lang w:val="it-IT" w:bidi="ml-IN"/>
+              </w:rPr>
+              <w:t>29</w:t>
+            </w:r>
+          </w:p>
+        </w:tc>
+        <w:tc>
+          <w:tcPr>
+            <w:tcW w:w="4819" w:type="dxa"/>
+          </w:tcPr>
+          <w:p>
+            <w:pPr>
+              <w:widowControl w:val="0"/>
+              <w:autoSpaceDE w:val="0"/>
+              <w:autoSpaceDN w:val="0"/>
+              <w:adjustRightInd w:val="0"/>
+              <w:spacing w:before="0" w:line="240" w:lineRule="auto"/>
+              <w:rPr>
+                <w:rFonts w:ascii="BRH Malayalam Extra" w:hAnsi="BRH Malayalam Extra" w:cs="BRH Malayalam Extra"/>
+                <w:sz w:val="40"/>
+                <w:szCs w:val="40"/>
+              </w:rPr>
+            </w:pPr>
+            <w:r>
+              <w:rPr>
+                <w:rFonts w:ascii="BRH Malayalam Extra" w:hAnsi="BRH Malayalam Extra" w:cs="BRH Malayalam Extra"/>
+                <w:sz w:val="40"/>
+                <w:szCs w:val="40"/>
+              </w:rPr>
+              <w:t xml:space="preserve">¤¤bpõx˜dõ¥² | </w:t>
+            </w:r>
+          </w:p>
+          <w:p>
+            <w:pPr>
+              <w:widowControl w:val="0"/>
+              <w:autoSpaceDE w:val="0"/>
+              <w:autoSpaceDN w:val="0"/>
+              <w:adjustRightInd w:val="0"/>
+              <w:spacing w:before="0" w:line="240" w:lineRule="auto"/>
+              <w:rPr>
+                <w:rFonts w:ascii="BRH Malayalam Extra" w:hAnsi="BRH Malayalam Extra" w:cs="BRH Malayalam Extra"/>
+                <w:sz w:val="40"/>
+                <w:szCs w:val="40"/>
+                <w:lang w:val="it-IT"/>
+              </w:rPr>
+            </w:pPr>
+            <w:r>
+              <w:rPr>
+                <w:rFonts w:ascii="BRH Malayalam Extra" w:hAnsi="BRH Malayalam Extra" w:cs="BRH Malayalam Extra"/>
+                <w:sz w:val="40"/>
+                <w:szCs w:val="40"/>
+              </w:rPr>
+              <w:t>A</w:t>
+            </w:r>
+            <w:r>
+              <w:rPr>
+                <w:rFonts w:ascii="BRH Malayalam Extra" w:hAnsi="BRH Malayalam Extra" w:cs="BRH Malayalam Extra"/>
+                <w:sz w:val="32"/>
+                <w:szCs w:val="40"/>
+              </w:rPr>
+              <w:t>–</w:t>
+            </w:r>
+            <w:r>
+              <w:rPr>
+                <w:rFonts w:ascii="BRH Malayalam Extra" w:hAnsi="BRH Malayalam Extra" w:cs="BRH Malayalam Extra"/>
+                <w:sz w:val="40"/>
+                <w:szCs w:val="40"/>
+                <w:highlight w:val="yellow"/>
+              </w:rPr>
+              <w:t>¥</w:t>
+            </w:r>
+            <w:r>
+              <w:rPr>
+                <w:rFonts w:ascii="BRH Malayalam Extra" w:hAnsi="BRH Malayalam Extra" w:cs="BRH Malayalam Extra"/>
+                <w:sz w:val="40"/>
+                <w:szCs w:val="40"/>
+              </w:rPr>
+              <w:t>²</w:t>
+            </w:r>
+            <w:r>
+              <w:rPr>
+                <w:rFonts w:ascii="BRH Malayalam Extra" w:hAnsi="BRH Malayalam Extra" w:cs="BRH Malayalam Extra"/>
+                <w:sz w:val="32"/>
+                <w:szCs w:val="40"/>
+              </w:rPr>
+              <w:t>–</w:t>
+            </w:r>
+            <w:r>
+              <w:rPr>
+                <w:rFonts w:ascii="BRH Malayalam Extra" w:hAnsi="BRH Malayalam Extra" w:cs="BRH Malayalam Extra"/>
+                <w:sz w:val="40"/>
+                <w:szCs w:val="40"/>
+              </w:rPr>
+              <w:t xml:space="preserve"> CZõ—¥² ||</w:t>
+            </w:r>
+          </w:p>
+        </w:tc>
+        <w:tc>
+          <w:tcPr>
+            <w:tcW w:w="5103" w:type="dxa"/>
+          </w:tcPr>
+          <w:p>
+            <w:pPr>
+              <w:widowControl w:val="0"/>
+              <w:autoSpaceDE w:val="0"/>
+              <w:autoSpaceDN w:val="0"/>
+              <w:adjustRightInd w:val="0"/>
+              <w:spacing w:before="0" w:line="240" w:lineRule="auto"/>
+              <w:rPr>
+                <w:rFonts w:ascii="BRH Malayalam Extra" w:hAnsi="BRH Malayalam Extra" w:cs="BRH Malayalam Extra"/>
+                <w:sz w:val="40"/>
+                <w:szCs w:val="40"/>
+              </w:rPr>
+            </w:pPr>
+            <w:r>
+              <w:rPr>
+                <w:rFonts w:ascii="BRH Malayalam Extra" w:hAnsi="BRH Malayalam Extra" w:cs="BRH Malayalam Extra"/>
+                <w:sz w:val="40"/>
+                <w:szCs w:val="40"/>
+              </w:rPr>
+              <w:t xml:space="preserve">¤¤bpõx˜dõ¥² | </w:t>
+            </w:r>
+          </w:p>
+          <w:p>
+            <w:pPr>
+              <w:widowControl w:val="0"/>
+              <w:autoSpaceDE w:val="0"/>
+              <w:autoSpaceDN w:val="0"/>
+              <w:adjustRightInd w:val="0"/>
+              <w:spacing w:before="0" w:line="240" w:lineRule="auto"/>
+              <w:rPr>
+                <w:rFonts w:ascii="BRH Malayalam Extra" w:hAnsi="BRH Malayalam Extra" w:cs="BRH Malayalam Extra"/>
+                <w:sz w:val="40"/>
+                <w:szCs w:val="40"/>
+                <w:lang w:val="it-IT"/>
+              </w:rPr>
+            </w:pPr>
+            <w:r>
+              <w:rPr>
+                <w:rFonts w:ascii="BRH Malayalam Extra" w:hAnsi="BRH Malayalam Extra" w:cs="BRH Malayalam Extra"/>
+                <w:sz w:val="40"/>
+                <w:szCs w:val="40"/>
+              </w:rPr>
+              <w:t>A</w:t>
+            </w:r>
+            <w:r>
+              <w:rPr>
+                <w:rFonts w:ascii="BRH Malayalam Extra" w:hAnsi="BRH Malayalam Extra" w:cs="BRH Malayalam Extra"/>
+                <w:sz w:val="32"/>
+                <w:szCs w:val="40"/>
+              </w:rPr>
+              <w:t>–</w:t>
+            </w:r>
+            <w:r>
+              <w:rPr>
+                <w:rFonts w:ascii="BRH Malayalam Extra" w:hAnsi="BRH Malayalam Extra" w:cs="BRH Malayalam Extra"/>
+                <w:sz w:val="40"/>
+                <w:szCs w:val="40"/>
+                <w:highlight w:val="green"/>
+              </w:rPr>
+              <w:t>²</w:t>
+            </w:r>
+            <w:r>
+              <w:rPr>
+                <w:rFonts w:ascii="BRH Malayalam Extra" w:hAnsi="BRH Malayalam Extra" w:cs="BRH Malayalam Extra"/>
+                <w:sz w:val="32"/>
+                <w:szCs w:val="40"/>
+              </w:rPr>
+              <w:t>–</w:t>
+            </w:r>
+            <w:r>
+              <w:rPr>
+                <w:rFonts w:ascii="BRH Malayalam Extra" w:hAnsi="BRH Malayalam Extra" w:cs="BRH Malayalam Extra"/>
+                <w:sz w:val="40"/>
+                <w:szCs w:val="40"/>
+              </w:rPr>
+              <w:t xml:space="preserve"> CZõ—¥² ||</w:t>
             </w:r>
           </w:p>
         </w:tc>
@@ -1492,6 +1803,7 @@
           <w:sz w:val="32"/>
           <w:szCs w:val="32"/>
         </w:rPr>
+        <w:lastRenderedPageBreak/>
         <w:t>(ignore those which are already incorporated in your book’s version and date)</w:t>
       </w:r>
     </w:p>
@@ -1662,7 +1974,6 @@
                 <w:szCs w:val="36"/>
                 <w:lang w:bidi="ml-IN"/>
               </w:rPr>
-              <w:lastRenderedPageBreak/>
               <w:t>None</w:t>
             </w:r>
           </w:p>
@@ -2790,6 +3101,7 @@
                 <w:szCs w:val="32"/>
                 <w:lang w:val="en-IN" w:eastAsia="en-IN" w:bidi="ml-IN"/>
               </w:rPr>
+              <w:lastRenderedPageBreak/>
               <w:t>T.S.1.2.9.1 - Kramam</w:t>
             </w:r>
           </w:p>
@@ -3066,7 +3378,6 @@
                 <w:szCs w:val="32"/>
                 <w:lang w:val="en-IN" w:eastAsia="en-IN" w:bidi="ml-IN"/>
               </w:rPr>
-              <w:lastRenderedPageBreak/>
               <w:t>T.S.1.2.10.1 - Kramam</w:t>
             </w:r>
           </w:p>
@@ -3232,16 +3543,7 @@
                 <w:sz w:val="40"/>
                 <w:szCs w:val="40"/>
               </w:rPr>
-              <w:t>bxp</w:t>
-            </w:r>
-            <w:proofErr w:type="gramStart"/>
-            <w:r>
-              <w:rPr>
-                <w:rFonts w:ascii="BRH Malayalam Extra" w:hAnsi="BRH Malayalam Extra" w:cs="BRH Malayalam Extra"/>
-                <w:sz w:val="40"/>
-                <w:szCs w:val="40"/>
-              </w:rPr>
-              <w:t>§.</w:t>
+              <w:t>bxp§.</w:t>
             </w:r>
             <w:r>
               <w:rPr>
@@ -3252,32 +3554,13 @@
               </w:rPr>
               <w:t>Ë</w:t>
             </w:r>
-            <w:proofErr w:type="gramEnd"/>
-            <w:r>
-              <w:rPr>
-                <w:rFonts w:ascii="BRH Malayalam Extra" w:hAnsi="BRH Malayalam Extra" w:cs="BRH Malayalam Extra"/>
-                <w:sz w:val="40"/>
-                <w:szCs w:val="40"/>
-              </w:rPr>
-              <w:t xml:space="preserve"> CZy— kxj¥sðxr - bxp</w:t>
-            </w:r>
-            <w:proofErr w:type="gramStart"/>
-            <w:r>
-              <w:rPr>
-                <w:rFonts w:ascii="BRH Malayalam Extra" w:hAnsi="BRH Malayalam Extra" w:cs="BRH Malayalam Extra"/>
-                <w:sz w:val="40"/>
-                <w:szCs w:val="40"/>
-              </w:rPr>
-              <w:t>§.¥</w:t>
-            </w:r>
-            <w:proofErr w:type="gramEnd"/>
-            <w:r>
-              <w:rPr>
-                <w:rFonts w:ascii="BRH Malayalam Extra" w:hAnsi="BRH Malayalam Extra" w:cs="BRH Malayalam Extra"/>
-                <w:sz w:val="40"/>
-                <w:szCs w:val="40"/>
-              </w:rPr>
-              <w:t xml:space="preserve">Ë˜ | </w:t>
+            <w:r>
+              <w:rPr>
+                <w:rFonts w:ascii="BRH Malayalam Extra" w:hAnsi="BRH Malayalam Extra" w:cs="BRH Malayalam Extra"/>
+                <w:sz w:val="40"/>
+                <w:szCs w:val="40"/>
+              </w:rPr>
+              <w:t xml:space="preserve"> CZy— kxj¥sðxr - bxp§.¥Ë˜ | </w:t>
             </w:r>
           </w:p>
         </w:tc>
@@ -3369,16 +3652,7 @@
                 <w:sz w:val="40"/>
                 <w:szCs w:val="40"/>
               </w:rPr>
-              <w:t>bxp</w:t>
-            </w:r>
-            <w:proofErr w:type="gramStart"/>
-            <w:r>
-              <w:rPr>
-                <w:rFonts w:ascii="BRH Malayalam Extra" w:hAnsi="BRH Malayalam Extra" w:cs="BRH Malayalam Extra"/>
-                <w:sz w:val="40"/>
-                <w:szCs w:val="40"/>
-              </w:rPr>
-              <w:t>§.</w:t>
+              <w:t>bxp§.</w:t>
             </w:r>
             <w:r>
               <w:rPr>
@@ -3389,40 +3663,21 @@
               </w:rPr>
               <w:t>Ë</w:t>
             </w:r>
-            <w:proofErr w:type="gramEnd"/>
-            <w:r>
-              <w:rPr>
-                <w:rFonts w:ascii="BRH Malayalam Extra" w:hAnsi="BRH Malayalam Extra" w:cs="BRH Malayalam Extra"/>
-                <w:sz w:val="32"/>
-                <w:szCs w:val="40"/>
-              </w:rPr>
-              <w:t>–</w:t>
-            </w:r>
-            <w:r>
-              <w:rPr>
-                <w:rFonts w:ascii="BRH Malayalam Extra" w:hAnsi="BRH Malayalam Extra" w:cs="BRH Malayalam Extra"/>
-                <w:sz w:val="40"/>
-                <w:szCs w:val="40"/>
-              </w:rPr>
-              <w:t xml:space="preserve"> CZy— kxj¥sðxr - bxp</w:t>
-            </w:r>
-            <w:proofErr w:type="gramStart"/>
-            <w:r>
-              <w:rPr>
-                <w:rFonts w:ascii="BRH Malayalam Extra" w:hAnsi="BRH Malayalam Extra" w:cs="BRH Malayalam Extra"/>
-                <w:sz w:val="40"/>
-                <w:szCs w:val="40"/>
-              </w:rPr>
-              <w:t>§.¥</w:t>
-            </w:r>
-            <w:proofErr w:type="gramEnd"/>
-            <w:r>
-              <w:rPr>
-                <w:rFonts w:ascii="BRH Malayalam Extra" w:hAnsi="BRH Malayalam Extra" w:cs="BRH Malayalam Extra"/>
-                <w:sz w:val="40"/>
-                <w:szCs w:val="40"/>
-              </w:rPr>
-              <w:t>Ë˜ |</w:t>
+            <w:r>
+              <w:rPr>
+                <w:rFonts w:ascii="BRH Malayalam Extra" w:hAnsi="BRH Malayalam Extra" w:cs="BRH Malayalam Extra"/>
+                <w:sz w:val="32"/>
+                <w:szCs w:val="40"/>
+              </w:rPr>
+              <w:t>–</w:t>
+            </w:r>
+            <w:r>
+              <w:rPr>
+                <w:rFonts w:ascii="BRH Malayalam Extra" w:hAnsi="BRH Malayalam Extra" w:cs="BRH Malayalam Extra"/>
+                <w:sz w:val="40"/>
+                <w:szCs w:val="40"/>
+              </w:rPr>
+              <w:t xml:space="preserve"> CZy— kxj¥sðxr - bxp§.¥Ë˜ |</w:t>
             </w:r>
           </w:p>
         </w:tc>
@@ -4693,16 +4948,7 @@
           <w:bCs/>
           <w:sz w:val="32"/>
         </w:rPr>
-        <w:t xml:space="preserve">replaced </w:t>
-      </w:r>
-      <w:proofErr w:type="gramStart"/>
-      <w:r>
-        <w:rPr>
-          <w:b/>
-          <w:bCs/>
-          <w:sz w:val="32"/>
-        </w:rPr>
-        <w:t>with</w:t>
+        <w:t>replaced with</w:t>
       </w:r>
       <w:r>
         <w:rPr>
@@ -4720,27 +4966,7 @@
           <w:szCs w:val="40"/>
           <w:lang w:val="en-IN" w:eastAsia="en-IN"/>
         </w:rPr>
-        <w:t>"</w:t>
-      </w:r>
-      <w:proofErr w:type="gramEnd"/>
-      <w:r>
-        <w:rPr>
-          <w:rFonts w:ascii="BRH Malayalam" w:hAnsi="BRH Malayalam" w:cs="BRH Malayalam"/>
-          <w:sz w:val="40"/>
-          <w:szCs w:val="40"/>
-          <w:lang w:val="en-IN" w:eastAsia="en-IN"/>
-        </w:rPr>
-        <w:t>q§T</w:t>
-      </w:r>
-      <w:proofErr w:type="gramStart"/>
-      <w:r>
-        <w:rPr>
-          <w:rFonts w:ascii="BRH Malayalam" w:hAnsi="BRH Malayalam" w:cs="BRH Malayalam"/>
-          <w:sz w:val="40"/>
-          <w:szCs w:val="40"/>
-          <w:lang w:val="en-IN" w:eastAsia="en-IN"/>
-        </w:rPr>
-        <w:t xml:space="preserve">"  </w:t>
+        <w:t xml:space="preserve">"q§T"  </w:t>
       </w:r>
       <w:r>
         <w:rPr>
@@ -4748,16 +4974,7 @@
           <w:bCs/>
           <w:sz w:val="32"/>
         </w:rPr>
-        <w:t>wherever</w:t>
-      </w:r>
-      <w:proofErr w:type="gramEnd"/>
-      <w:r>
-        <w:rPr>
-          <w:b/>
-          <w:bCs/>
-          <w:sz w:val="32"/>
-        </w:rPr>
-        <w:t xml:space="preserve"> applicable</w:t>
+        <w:t>wherever applicable</w:t>
       </w:r>
     </w:p>
     <w:p>
@@ -4802,6 +5019,7 @@
           <w:szCs w:val="32"/>
           <w:u w:val="single"/>
         </w:rPr>
+        <w:lastRenderedPageBreak/>
         <w:t xml:space="preserve">TS Krama Paatam – TS 1.2 </w:t>
       </w:r>
       <w:r>
@@ -4900,7 +5118,6 @@
                 <w:sz w:val="32"/>
                 <w:szCs w:val="32"/>
               </w:rPr>
-              <w:lastRenderedPageBreak/>
               <w:t>Section, Paragraph</w:t>
             </w:r>
           </w:p>
@@ -5632,7 +5849,6 @@
               </w:rPr>
               <w:t xml:space="preserve"> </w:t>
             </w:r>
-            <w:proofErr w:type="gramStart"/>
             <w:r>
               <w:rPr>
                 <w:rFonts w:cs="Arial"/>
@@ -5658,7 +5874,6 @@
               </w:rPr>
               <w:t>B</w:t>
             </w:r>
-            <w:proofErr w:type="gramEnd"/>
             <w:r>
               <w:rPr>
                 <w:rFonts w:ascii="Times New Roman" w:hAnsi="Times New Roman" w:cs="Times New Roman"/>
@@ -6187,6 +6402,7 @@
                 <w:szCs w:val="32"/>
                 <w:lang w:val="en-IN" w:eastAsia="en-IN" w:bidi="ml-IN"/>
               </w:rPr>
+              <w:lastRenderedPageBreak/>
               <w:t>T.S.1.2.8.1 - Kramam</w:t>
             </w:r>
           </w:p>
@@ -6407,7 +6623,6 @@
                 <w:sz w:val="40"/>
                 <w:szCs w:val="40"/>
               </w:rPr>
-              <w:lastRenderedPageBreak/>
               <w:t xml:space="preserve">s¥bx—„sy | </w:t>
             </w:r>
           </w:p>
@@ -6796,43 +7011,7 @@
                 <w:sz w:val="32"/>
                 <w:szCs w:val="32"/>
               </w:rPr>
-              <w:t>(</w:t>
-            </w:r>
-            <w:proofErr w:type="gramStart"/>
-            <w:r>
-              <w:rPr>
-                <w:rFonts w:cs="Arial"/>
-                <w:sz w:val="32"/>
-                <w:szCs w:val="32"/>
-              </w:rPr>
-              <w:t>the</w:t>
-            </w:r>
-            <w:proofErr w:type="gramEnd"/>
-            <w:r>
-              <w:rPr>
-                <w:rFonts w:cs="Arial"/>
-                <w:sz w:val="32"/>
-                <w:szCs w:val="32"/>
-              </w:rPr>
-              <w:t xml:space="preserve"> separator “</w:t>
-            </w:r>
-            <w:proofErr w:type="gramStart"/>
-            <w:r>
-              <w:rPr>
-                <w:rFonts w:cs="Arial"/>
-                <w:sz w:val="32"/>
-                <w:szCs w:val="32"/>
-              </w:rPr>
-              <w:t>-“ deleted</w:t>
-            </w:r>
-            <w:proofErr w:type="gramEnd"/>
-            <w:r>
-              <w:rPr>
-                <w:rFonts w:cs="Arial"/>
-                <w:sz w:val="32"/>
-                <w:szCs w:val="32"/>
-              </w:rPr>
-              <w:t xml:space="preserve">. </w:t>
+              <w:t xml:space="preserve">(the separator “-“ deleted. </w:t>
             </w:r>
           </w:p>
           <w:p>
@@ -7768,6 +7947,7 @@
                 <w:szCs w:val="32"/>
                 <w:lang w:val="en-IN" w:eastAsia="en-IN" w:bidi="ml-IN"/>
               </w:rPr>
+              <w:lastRenderedPageBreak/>
               <w:t>T.S.1.2.14.4 - Kramam</w:t>
             </w:r>
           </w:p>
@@ -8246,7 +8426,6 @@
           <w:szCs w:val="32"/>
           <w:u w:val="single"/>
         </w:rPr>
-        <w:lastRenderedPageBreak/>
         <w:t>==================</w:t>
       </w:r>
     </w:p>

</xml_diff>